<commit_message>
OS:lab5 lab-05x-linux program added
</commit_message>
<xml_diff>
--- a/OS/Reports/Report_5.docx
+++ b/OS/Reports/Report_5.docx
@@ -7364,6 +7364,7 @@
         <w:t xml:space="preserve">Программа демонстрирует базовые возможности POSIX API для работы с процессами и потоками. Сначала она получает и выводит идентификатор текущего процесса с помощью функции </w:t>
       </w:r>
       <w:proofErr w:type="spellStart"/>
+      <w:proofErr w:type="gramStart"/>
       <w:r>
         <w:rPr>
           <w:rStyle w:val="a4"/>
@@ -7381,23 +7382,9 @@
           <w:sz w:val="28"/>
           <w:szCs w:val="28"/>
         </w:rPr>
-        <w:t>()</w:t>
-      </w:r>
-      <w:r>
-        <w:rPr>
-          <w:sz w:val="28"/>
-          <w:szCs w:val="28"/>
-        </w:rPr>
-        <w:t>.</w:t>
-      </w:r>
-      <w:r>
-        <w:rPr>
-          <w:sz w:val="28"/>
-          <w:szCs w:val="28"/>
-        </w:rPr>
-        <w:t xml:space="preserve"> Затем определяется идентификатор текущего потока через </w:t>
-      </w:r>
-      <w:proofErr w:type="spellStart"/>
+        <w:t>(</w:t>
+      </w:r>
+      <w:proofErr w:type="gramEnd"/>
       <w:r>
         <w:rPr>
           <w:rStyle w:val="a4"/>
@@ -7405,9 +7392,23 @@
           <w:sz w:val="28"/>
           <w:szCs w:val="28"/>
         </w:rPr>
-        <w:t>pthread_self</w:t>
-      </w:r>
-      <w:proofErr w:type="spellEnd"/>
+        <w:t>)</w:t>
+      </w:r>
+      <w:r>
+        <w:rPr>
+          <w:sz w:val="28"/>
+          <w:szCs w:val="28"/>
+        </w:rPr>
+        <w:t>.</w:t>
+      </w:r>
+      <w:r>
+        <w:rPr>
+          <w:sz w:val="28"/>
+          <w:szCs w:val="28"/>
+        </w:rPr>
+        <w:t xml:space="preserve"> Затем определяется идентификатор текущего потока через </w:t>
+      </w:r>
+      <w:proofErr w:type="spellStart"/>
       <w:r>
         <w:rPr>
           <w:rStyle w:val="a4"/>
@@ -7415,7 +7416,37 @@
           <w:sz w:val="28"/>
           <w:szCs w:val="28"/>
         </w:rPr>
-        <w:t>()</w:t>
+        <w:t>pthread_</w:t>
+      </w:r>
+      <w:proofErr w:type="gramStart"/>
+      <w:r>
+        <w:rPr>
+          <w:rStyle w:val="a4"/>
+          <w:rFonts w:eastAsiaTheme="majorEastAsia"/>
+          <w:sz w:val="28"/>
+          <w:szCs w:val="28"/>
+        </w:rPr>
+        <w:t>self</w:t>
+      </w:r>
+      <w:proofErr w:type="spellEnd"/>
+      <w:r>
+        <w:rPr>
+          <w:rStyle w:val="a4"/>
+          <w:rFonts w:eastAsiaTheme="majorEastAsia"/>
+          <w:sz w:val="28"/>
+          <w:szCs w:val="28"/>
+        </w:rPr>
+        <w:t>(</w:t>
+      </w:r>
+      <w:proofErr w:type="gramEnd"/>
+      <w:r>
+        <w:rPr>
+          <w:rStyle w:val="a4"/>
+          <w:rFonts w:eastAsiaTheme="majorEastAsia"/>
+          <w:sz w:val="28"/>
+          <w:szCs w:val="28"/>
+        </w:rPr>
+        <w:t>)</w:t>
       </w:r>
       <w:r>
         <w:rPr>
@@ -7465,9 +7496,9 @@
           <w:sz w:val="28"/>
           <w:szCs w:val="28"/>
         </w:rPr>
-        <w:t>pthread_getschedparam</w:t>
-      </w:r>
-      <w:proofErr w:type="spellEnd"/>
+        <w:t>pthread_</w:t>
+      </w:r>
+      <w:proofErr w:type="gramStart"/>
       <w:r>
         <w:rPr>
           <w:rStyle w:val="a4"/>
@@ -7475,7 +7506,27 @@
           <w:sz w:val="28"/>
           <w:szCs w:val="28"/>
         </w:rPr>
-        <w:t>()</w:t>
+        <w:t>getschedparam</w:t>
+      </w:r>
+      <w:proofErr w:type="spellEnd"/>
+      <w:r>
+        <w:rPr>
+          <w:rStyle w:val="a4"/>
+          <w:rFonts w:eastAsiaTheme="majorEastAsia"/>
+          <w:sz w:val="28"/>
+          <w:szCs w:val="28"/>
+        </w:rPr>
+        <w:t>(</w:t>
+      </w:r>
+      <w:proofErr w:type="gramEnd"/>
+      <w:r>
+        <w:rPr>
+          <w:rStyle w:val="a4"/>
+          <w:rFonts w:eastAsiaTheme="majorEastAsia"/>
+          <w:sz w:val="28"/>
+          <w:szCs w:val="28"/>
+        </w:rPr>
+        <w:t>)</w:t>
       </w:r>
       <w:r>
         <w:rPr>
@@ -7674,6 +7725,61 @@
           <w:sz w:val="28"/>
           <w:szCs w:val="28"/>
         </w:rPr>
+        <w:drawing>
+          <wp:anchor distT="0" distB="0" distL="114300" distR="114300" simplePos="0" relativeHeight="251685888" behindDoc="0" locked="0" layoutInCell="1" allowOverlap="1" wp14:anchorId="60BC9973" wp14:editId="70615753">
+            <wp:simplePos x="0" y="0"/>
+            <wp:positionH relativeFrom="margin">
+              <wp:align>center</wp:align>
+            </wp:positionH>
+            <wp:positionV relativeFrom="paragraph">
+              <wp:posOffset>333144</wp:posOffset>
+            </wp:positionV>
+            <wp:extent cx="5010849" cy="1219370"/>
+            <wp:effectExtent l="0" t="0" r="0" b="0"/>
+            <wp:wrapTopAndBottom/>
+            <wp:docPr id="32" name="Рисунок 32"/>
+            <wp:cNvGraphicFramePr>
+              <a:graphicFrameLocks xmlns:a="http://schemas.openxmlformats.org/drawingml/2006/main" noChangeAspect="1"/>
+            </wp:cNvGraphicFramePr>
+            <a:graphic xmlns:a="http://schemas.openxmlformats.org/drawingml/2006/main">
+              <a:graphicData uri="http://schemas.openxmlformats.org/drawingml/2006/picture">
+                <pic:pic xmlns:pic="http://schemas.openxmlformats.org/drawingml/2006/picture">
+                  <pic:nvPicPr>
+                    <pic:cNvPr id="1" name=""/>
+                    <pic:cNvPicPr/>
+                  </pic:nvPicPr>
+                  <pic:blipFill>
+                    <a:blip r:embed="rId32">
+                      <a:extLst>
+                        <a:ext uri="{28A0092B-C50C-407E-A947-70E740481C1C}">
+                          <a14:useLocalDpi xmlns:a14="http://schemas.microsoft.com/office/drawing/2010/main" val="0"/>
+                        </a:ext>
+                      </a:extLst>
+                    </a:blip>
+                    <a:stretch>
+                      <a:fillRect/>
+                    </a:stretch>
+                  </pic:blipFill>
+                  <pic:spPr>
+                    <a:xfrm>
+                      <a:off x="0" y="0"/>
+                      <a:ext cx="5010849" cy="1219370"/>
+                    </a:xfrm>
+                    <a:prstGeom prst="rect">
+                      <a:avLst/>
+                    </a:prstGeom>
+                  </pic:spPr>
+                </pic:pic>
+              </a:graphicData>
+            </a:graphic>
+          </wp:anchor>
+        </w:drawing>
+      </w:r>
+      <w:r>
+        <w:rPr>
+          <w:sz w:val="28"/>
+          <w:szCs w:val="28"/>
+        </w:rPr>
         <w:tab/>
         <w:t xml:space="preserve">Результат выполнения проекта </w:t>
       </w:r>
@@ -7721,6 +7827,481 @@
         </w:rPr>
         <w:t>2.1</w:t>
       </w:r>
+    </w:p>
+    <w:p>
+      <w:pPr>
+        <w:spacing w:after="280"/>
+        <w:jc w:val="center"/>
+        <w:rPr>
+          <w:sz w:val="28"/>
+          <w:szCs w:val="28"/>
+          <w:lang w:val="en-US"/>
+        </w:rPr>
+      </w:pPr>
+      <w:r>
+        <w:rPr>
+          <w:sz w:val="28"/>
+          <w:szCs w:val="28"/>
+        </w:rPr>
+        <w:t xml:space="preserve">Рисунок 2.1 – Результат выполнения приложения </w:t>
+      </w:r>
+      <w:r>
+        <w:rPr>
+          <w:sz w:val="28"/>
+          <w:szCs w:val="28"/>
+          <w:lang w:val="en-US"/>
+        </w:rPr>
+        <w:t>Lab</w:t>
+      </w:r>
+      <w:r>
+        <w:rPr>
+          <w:sz w:val="28"/>
+          <w:szCs w:val="28"/>
+        </w:rPr>
+        <w:t>-05</w:t>
+      </w:r>
+      <w:r>
+        <w:rPr>
+          <w:sz w:val="28"/>
+          <w:szCs w:val="28"/>
+          <w:lang w:val="en-US"/>
+        </w:rPr>
+        <w:t>a</w:t>
+      </w:r>
+    </w:p>
+    <w:p>
+      <w:pPr>
+        <w:spacing w:after="280"/>
+        <w:jc w:val="both"/>
+        <w:rPr>
+          <w:sz w:val="28"/>
+          <w:szCs w:val="28"/>
+        </w:rPr>
+      </w:pPr>
+    </w:p>
+    <w:p>
+      <w:pPr>
+        <w:spacing w:after="160" w:line="259" w:lineRule="auto"/>
+        <w:rPr>
+          <w:sz w:val="28"/>
+          <w:szCs w:val="28"/>
+        </w:rPr>
+      </w:pPr>
+      <w:r>
+        <w:rPr>
+          <w:sz w:val="28"/>
+          <w:szCs w:val="28"/>
+        </w:rPr>
+        <w:br w:type="page"/>
+      </w:r>
+    </w:p>
+    <w:p>
+      <w:pPr>
+        <w:spacing w:before="240" w:after="120"/>
+        <w:ind w:firstLine="720"/>
+        <w:jc w:val="both"/>
+        <w:rPr>
+          <w:b/>
+          <w:bCs/>
+          <w:sz w:val="28"/>
+          <w:szCs w:val="28"/>
+        </w:rPr>
+      </w:pPr>
+      <w:r>
+        <w:rPr>
+          <w:b/>
+          <w:bCs/>
+          <w:sz w:val="28"/>
+          <w:szCs w:val="28"/>
+        </w:rPr>
+        <w:lastRenderedPageBreak/>
+        <w:t>2.</w:t>
+      </w:r>
+      <w:r>
+        <w:rPr>
+          <w:b/>
+          <w:bCs/>
+          <w:sz w:val="28"/>
+          <w:szCs w:val="28"/>
+        </w:rPr>
+        <w:t>2</w:t>
+      </w:r>
+      <w:r>
+        <w:rPr>
+          <w:b/>
+          <w:bCs/>
+          <w:sz w:val="28"/>
+          <w:szCs w:val="28"/>
+        </w:rPr>
+        <w:t xml:space="preserve"> </w:t>
+      </w:r>
+      <w:r>
+        <w:rPr>
+          <w:b/>
+          <w:bCs/>
+          <w:sz w:val="28"/>
+          <w:szCs w:val="28"/>
+        </w:rPr>
+        <w:t xml:space="preserve">Приложение </w:t>
+      </w:r>
+      <w:r>
+        <w:rPr>
+          <w:b/>
+          <w:bCs/>
+          <w:sz w:val="28"/>
+          <w:szCs w:val="28"/>
+          <w:lang w:val="en-US"/>
+        </w:rPr>
+        <w:t>L</w:t>
+      </w:r>
+      <w:r>
+        <w:rPr>
+          <w:b/>
+          <w:bCs/>
+          <w:sz w:val="28"/>
+          <w:szCs w:val="28"/>
+        </w:rPr>
+        <w:t>ab</w:t>
+      </w:r>
+      <w:r>
+        <w:rPr>
+          <w:b/>
+          <w:bCs/>
+          <w:sz w:val="28"/>
+          <w:szCs w:val="28"/>
+        </w:rPr>
+        <w:t>-</w:t>
+      </w:r>
+      <w:r>
+        <w:rPr>
+          <w:b/>
+          <w:bCs/>
+          <w:sz w:val="28"/>
+          <w:szCs w:val="28"/>
+        </w:rPr>
+        <w:t>05</w:t>
+      </w:r>
+      <w:r>
+        <w:rPr>
+          <w:b/>
+          <w:bCs/>
+          <w:sz w:val="28"/>
+          <w:szCs w:val="28"/>
+          <w:lang w:val="en-US"/>
+        </w:rPr>
+        <w:t>x</w:t>
+      </w:r>
+      <w:r>
+        <w:rPr>
+          <w:b/>
+          <w:bCs/>
+          <w:sz w:val="28"/>
+          <w:szCs w:val="28"/>
+        </w:rPr>
+        <w:t>.</w:t>
+      </w:r>
+    </w:p>
+    <w:p>
+      <w:pPr>
+        <w:ind w:firstLine="720"/>
+        <w:jc w:val="both"/>
+        <w:rPr>
+          <w:sz w:val="28"/>
+          <w:szCs w:val="28"/>
+        </w:rPr>
+      </w:pPr>
+      <w:r>
+        <w:rPr>
+          <w:sz w:val="28"/>
+          <w:szCs w:val="28"/>
+        </w:rPr>
+        <w:t>В данном задании требовалось разработать п</w:t>
+      </w:r>
+      <w:r>
+        <w:rPr>
+          <w:sz w:val="28"/>
+          <w:szCs w:val="28"/>
+        </w:rPr>
+        <w:t>ростейшее консольное приложение</w:t>
+      </w:r>
+      <w:r>
+        <w:rPr>
+          <w:sz w:val="28"/>
+          <w:szCs w:val="28"/>
+        </w:rPr>
+        <w:t>, которое</w:t>
+      </w:r>
+      <w:r>
+        <w:rPr>
+          <w:sz w:val="28"/>
+          <w:szCs w:val="28"/>
+        </w:rPr>
+        <w:t xml:space="preserve"> выполняет цикл из одного миллиона итераций. На каждой тысячной итерации оно делает паузу на 200 миллисекунд и выводит информацию, включающую номер текущей итерации, идентификатор процесса и потока, установленный уровень любезности</w:t>
+      </w:r>
+      <w:r>
+        <w:rPr>
+          <w:sz w:val="28"/>
+          <w:szCs w:val="28"/>
+        </w:rPr>
+        <w:t>(э</w:t>
+      </w:r>
+      <w:r>
+        <w:rPr>
+          <w:sz w:val="28"/>
+          <w:szCs w:val="28"/>
+        </w:rPr>
+        <w:t xml:space="preserve">то число влияет на то, как охотно планировщик будет выделять процессу процессорное время — чем выше значение </w:t>
+      </w:r>
+      <w:proofErr w:type="spellStart"/>
+      <w:r>
+        <w:rPr>
+          <w:sz w:val="28"/>
+          <w:szCs w:val="28"/>
+        </w:rPr>
+        <w:t>nice</w:t>
+      </w:r>
+      <w:proofErr w:type="spellEnd"/>
+      <w:r>
+        <w:rPr>
+          <w:sz w:val="28"/>
+          <w:szCs w:val="28"/>
+        </w:rPr>
+        <w:t>, тем «скромнее» процесс и тем меньше процессорного времени он запрашивает</w:t>
+      </w:r>
+      <w:r>
+        <w:rPr>
+          <w:sz w:val="28"/>
+          <w:szCs w:val="28"/>
+        </w:rPr>
+        <w:t>)</w:t>
+      </w:r>
+      <w:r>
+        <w:rPr>
+          <w:sz w:val="28"/>
+          <w:szCs w:val="28"/>
+        </w:rPr>
+        <w:t>, а также номер процессора, на котором в данный момент выполняется поток</w:t>
+      </w:r>
+      <w:r>
+        <w:rPr>
+          <w:sz w:val="28"/>
+          <w:szCs w:val="28"/>
+        </w:rPr>
+        <w:t xml:space="preserve"> (функция </w:t>
+      </w:r>
+      <w:proofErr w:type="spellStart"/>
+      <w:r>
+        <w:rPr>
+          <w:sz w:val="28"/>
+          <w:szCs w:val="28"/>
+        </w:rPr>
+        <w:t>sched_getcpu</w:t>
+      </w:r>
+      <w:proofErr w:type="spellEnd"/>
+      <w:r>
+        <w:rPr>
+          <w:sz w:val="28"/>
+          <w:szCs w:val="28"/>
+        </w:rPr>
+        <w:t>)</w:t>
+      </w:r>
+      <w:r>
+        <w:rPr>
+          <w:sz w:val="28"/>
+          <w:szCs w:val="28"/>
+        </w:rPr>
+        <w:t>.</w:t>
+      </w:r>
+    </w:p>
+    <w:p>
+      <w:pPr>
+        <w:ind w:firstLine="720"/>
+        <w:jc w:val="both"/>
+        <w:rPr>
+          <w:sz w:val="28"/>
+          <w:szCs w:val="28"/>
+        </w:rPr>
+      </w:pPr>
+      <w:r>
+        <w:rPr>
+          <w:sz w:val="28"/>
+          <w:szCs w:val="28"/>
+        </w:rPr>
+        <w:t xml:space="preserve">Содержимое проекта </w:t>
+      </w:r>
+      <w:r>
+        <w:rPr>
+          <w:sz w:val="28"/>
+          <w:szCs w:val="28"/>
+          <w:lang w:val="en-US"/>
+        </w:rPr>
+        <w:t>L</w:t>
+      </w:r>
+      <w:r>
+        <w:rPr>
+          <w:sz w:val="28"/>
+          <w:szCs w:val="28"/>
+          <w:lang w:val="en-US"/>
+        </w:rPr>
+        <w:t>ab</w:t>
+      </w:r>
+      <w:r>
+        <w:rPr>
+          <w:sz w:val="28"/>
+          <w:szCs w:val="28"/>
+        </w:rPr>
+        <w:t>-</w:t>
+      </w:r>
+      <w:r>
+        <w:rPr>
+          <w:sz w:val="28"/>
+          <w:szCs w:val="28"/>
+        </w:rPr>
+        <w:t>05</w:t>
+      </w:r>
+      <w:r>
+        <w:rPr>
+          <w:sz w:val="28"/>
+          <w:szCs w:val="28"/>
+          <w:lang w:val="en-US"/>
+        </w:rPr>
+        <w:t>x</w:t>
+      </w:r>
+      <w:r>
+        <w:rPr>
+          <w:sz w:val="28"/>
+          <w:szCs w:val="28"/>
+        </w:rPr>
+        <w:t xml:space="preserve"> </w:t>
+      </w:r>
+      <w:r>
+        <w:rPr>
+          <w:sz w:val="28"/>
+          <w:szCs w:val="28"/>
+        </w:rPr>
+        <w:t>представлено в приложении Е</w:t>
+      </w:r>
+      <w:r>
+        <w:rPr>
+          <w:sz w:val="28"/>
+          <w:szCs w:val="28"/>
+        </w:rPr>
+        <w:t>.</w:t>
+      </w:r>
+    </w:p>
+    <w:p>
+      <w:pPr>
+        <w:ind w:firstLine="720"/>
+        <w:jc w:val="both"/>
+        <w:rPr>
+          <w:sz w:val="28"/>
+          <w:szCs w:val="28"/>
+        </w:rPr>
+      </w:pPr>
+      <w:r>
+        <w:rPr>
+          <w:sz w:val="28"/>
+          <w:szCs w:val="28"/>
+        </w:rPr>
+        <w:t xml:space="preserve">Результат работы </w:t>
+      </w:r>
+      <w:r>
+        <w:rPr>
+          <w:sz w:val="28"/>
+          <w:szCs w:val="28"/>
+        </w:rPr>
+        <w:t xml:space="preserve">приложения </w:t>
+      </w:r>
+      <w:r>
+        <w:rPr>
+          <w:sz w:val="28"/>
+          <w:szCs w:val="28"/>
+          <w:lang w:val="en-US"/>
+        </w:rPr>
+        <w:t>L</w:t>
+      </w:r>
+      <w:r>
+        <w:rPr>
+          <w:sz w:val="28"/>
+          <w:szCs w:val="28"/>
+          <w:lang w:val="en-US"/>
+        </w:rPr>
+        <w:t>ab</w:t>
+      </w:r>
+      <w:r>
+        <w:rPr>
+          <w:sz w:val="28"/>
+          <w:szCs w:val="28"/>
+        </w:rPr>
+        <w:t>-</w:t>
+      </w:r>
+      <w:r>
+        <w:rPr>
+          <w:sz w:val="28"/>
+          <w:szCs w:val="28"/>
+        </w:rPr>
+        <w:t>05</w:t>
+      </w:r>
+      <w:r>
+        <w:rPr>
+          <w:sz w:val="28"/>
+          <w:szCs w:val="28"/>
+          <w:lang w:val="en-US"/>
+        </w:rPr>
+        <w:t>x</w:t>
+      </w:r>
+      <w:r>
+        <w:rPr>
+          <w:sz w:val="28"/>
+          <w:szCs w:val="28"/>
+        </w:rPr>
+        <w:t xml:space="preserve"> </w:t>
+      </w:r>
+      <w:r>
+        <w:rPr>
+          <w:sz w:val="28"/>
+          <w:szCs w:val="28"/>
+        </w:rPr>
+        <w:t xml:space="preserve">представлен на рисунке </w:t>
+      </w:r>
+      <w:r>
+        <w:rPr>
+          <w:sz w:val="28"/>
+          <w:szCs w:val="28"/>
+        </w:rPr>
+        <w:t>2.2</w:t>
+      </w:r>
+    </w:p>
+    <w:p>
+      <w:pPr>
+        <w:jc w:val="both"/>
+        <w:rPr>
+          <w:sz w:val="28"/>
+          <w:szCs w:val="28"/>
+        </w:rPr>
+      </w:pPr>
+    </w:p>
+    <w:p>
+      <w:pPr>
+        <w:jc w:val="both"/>
+        <w:rPr>
+          <w:sz w:val="28"/>
+          <w:szCs w:val="28"/>
+        </w:rPr>
+      </w:pPr>
+    </w:p>
+    <w:p>
+      <w:pPr>
+        <w:spacing w:before="240" w:after="120"/>
+        <w:ind w:firstLine="720"/>
+        <w:jc w:val="both"/>
+        <w:rPr>
+          <w:b/>
+          <w:bCs/>
+          <w:sz w:val="28"/>
+          <w:szCs w:val="28"/>
+        </w:rPr>
+      </w:pPr>
     </w:p>
     <w:p>
       <w:pPr>

</xml_diff>

<commit_message>
OS:lab5 lab-05b for linux added
</commit_message>
<xml_diff>
--- a/OS/Reports/Report_5.docx
+++ b/OS/Reports/Report_5.docx
@@ -539,23 +539,13 @@
         </w:rPr>
         <w:t xml:space="preserve">Преподаватель: асс. </w:t>
       </w:r>
-      <w:proofErr w:type="spellStart"/>
       <w:r>
         <w:rPr>
           <w:color w:val="000000"/>
           <w:sz w:val="28"/>
           <w:szCs w:val="28"/>
         </w:rPr>
-        <w:t>Уласевич</w:t>
-      </w:r>
-      <w:proofErr w:type="spellEnd"/>
-      <w:r>
-        <w:rPr>
-          <w:color w:val="000000"/>
-          <w:sz w:val="28"/>
-          <w:szCs w:val="28"/>
-        </w:rPr>
-        <w:t xml:space="preserve"> Н.И.</w:t>
+        <w:t>Уласевич Н.И.</w:t>
       </w:r>
     </w:p>
     <w:p>
@@ -852,23 +842,7 @@
           <w:sz w:val="28"/>
           <w:szCs w:val="28"/>
         </w:rPr>
-        <w:t xml:space="preserve"> замеры с разными параметрами маски процессоров и приоритетов (классы приоритетов в Windows и значения </w:t>
-      </w:r>
-      <w:proofErr w:type="spellStart"/>
-      <w:r>
-        <w:rPr>
-          <w:sz w:val="28"/>
-          <w:szCs w:val="28"/>
-        </w:rPr>
-        <w:t>nice</w:t>
-      </w:r>
-      <w:proofErr w:type="spellEnd"/>
-      <w:r>
-        <w:rPr>
-          <w:sz w:val="28"/>
-          <w:szCs w:val="28"/>
-        </w:rPr>
-        <w:t xml:space="preserve"> в Linux) для анализа влияния этих параметров на время выполнения и количество итераций.</w:t>
+        <w:t xml:space="preserve"> замеры с разными параметрами маски процессоров и приоритетов (классы приоритетов в Windows и значения nice в Linux) для анализа влияния этих параметров на время выполнения и количество итераций.</w:t>
       </w:r>
     </w:p>
     <w:p>
@@ -886,39 +860,7 @@
           <w:sz w:val="28"/>
           <w:szCs w:val="28"/>
         </w:rPr>
-        <w:t xml:space="preserve">Работа требует изучения инструментов мониторинга (Process Explorer, </w:t>
-      </w:r>
-      <w:proofErr w:type="spellStart"/>
-      <w:r>
-        <w:rPr>
-          <w:sz w:val="28"/>
-          <w:szCs w:val="28"/>
-        </w:rPr>
-        <w:t>ps</w:t>
-      </w:r>
-      <w:proofErr w:type="spellEnd"/>
-      <w:r>
-        <w:rPr>
-          <w:sz w:val="28"/>
-          <w:szCs w:val="28"/>
-        </w:rPr>
-        <w:t xml:space="preserve"> и /</w:t>
-      </w:r>
-      <w:proofErr w:type="spellStart"/>
-      <w:r>
-        <w:rPr>
-          <w:sz w:val="28"/>
-          <w:szCs w:val="28"/>
-        </w:rPr>
-        <w:t>proc</w:t>
-      </w:r>
-      <w:proofErr w:type="spellEnd"/>
-      <w:r>
-        <w:rPr>
-          <w:sz w:val="28"/>
-          <w:szCs w:val="28"/>
-        </w:rPr>
-        <w:t xml:space="preserve"> в Linux), функций получения текущего процессора и идентификаторов потоков, а также методов управления приоритетами. Накопительное выполнение заданий позволяет постепенно повышать сложность и углублять понимание работы ОС на уровне планирования процессов и потоков.</w:t>
+        <w:t>Работа требует изучения инструментов мониторинга (Process Explorer, ps и /proc в Linux), функций получения текущего процессора и идентификаторов потоков, а также методов управления приоритетами. Накопительное выполнение заданий позволяет постепенно повышать сложность и углублять понимание работы ОС на уровне планирования процессов и потоков.</w:t>
       </w:r>
     </w:p>
     <w:p>
@@ -1105,7 +1047,6 @@
         </w:rPr>
         <w:t xml:space="preserve"> (функция </w:t>
       </w:r>
-      <w:proofErr w:type="spellStart"/>
       <w:r>
         <w:rPr>
           <w:sz w:val="28"/>
@@ -1113,7 +1054,6 @@
         </w:rPr>
         <w:t>GetCurrentProcessId</w:t>
       </w:r>
-      <w:proofErr w:type="spellEnd"/>
       <w:r>
         <w:rPr>
           <w:sz w:val="28"/>
@@ -1135,7 +1075,6 @@
         </w:rPr>
         <w:t>(</w:t>
       </w:r>
-      <w:proofErr w:type="spellStart"/>
       <w:r>
         <w:rPr>
           <w:sz w:val="28"/>
@@ -1143,7 +1082,6 @@
         </w:rPr>
         <w:t>GetCurrentThreadId</w:t>
       </w:r>
-      <w:proofErr w:type="spellEnd"/>
       <w:r>
         <w:rPr>
           <w:sz w:val="28"/>
@@ -1165,7 +1103,6 @@
         </w:rPr>
         <w:t xml:space="preserve"> (функция </w:t>
       </w:r>
-      <w:proofErr w:type="spellStart"/>
       <w:r>
         <w:rPr>
           <w:sz w:val="28"/>
@@ -1173,7 +1110,6 @@
         </w:rPr>
         <w:t>GetPriorityClass</w:t>
       </w:r>
-      <w:proofErr w:type="spellEnd"/>
       <w:r>
         <w:rPr>
           <w:sz w:val="28"/>
@@ -1195,7 +1131,6 @@
         </w:rPr>
         <w:t xml:space="preserve"> (</w:t>
       </w:r>
-      <w:proofErr w:type="spellStart"/>
       <w:r>
         <w:rPr>
           <w:sz w:val="28"/>
@@ -1203,7 +1138,6 @@
         </w:rPr>
         <w:t>GetThreadPriority</w:t>
       </w:r>
-      <w:proofErr w:type="spellEnd"/>
       <w:r>
         <w:rPr>
           <w:sz w:val="28"/>
@@ -1225,7 +1159,6 @@
         </w:rPr>
         <w:t xml:space="preserve"> (функция </w:t>
       </w:r>
-      <w:proofErr w:type="spellStart"/>
       <w:r>
         <w:rPr>
           <w:sz w:val="28"/>
@@ -1233,7 +1166,6 @@
         </w:rPr>
         <w:t>GetProcessAffinityMask</w:t>
       </w:r>
-      <w:proofErr w:type="spellEnd"/>
       <w:r>
         <w:rPr>
           <w:sz w:val="28"/>
@@ -1255,7 +1187,6 @@
         </w:rPr>
         <w:t xml:space="preserve"> (функция </w:t>
       </w:r>
-      <w:proofErr w:type="spellStart"/>
       <w:r>
         <w:rPr>
           <w:sz w:val="28"/>
@@ -1263,7 +1194,6 @@
         </w:rPr>
         <w:t>GetSystemInfo</w:t>
       </w:r>
-      <w:proofErr w:type="spellEnd"/>
       <w:r>
         <w:rPr>
           <w:sz w:val="28"/>
@@ -1285,7 +1215,6 @@
         </w:rPr>
         <w:t xml:space="preserve"> (функция </w:t>
       </w:r>
-      <w:proofErr w:type="spellStart"/>
       <w:r>
         <w:rPr>
           <w:sz w:val="28"/>
@@ -1293,7 +1222,6 @@
         </w:rPr>
         <w:t>GetCurrentProcessorNumber</w:t>
       </w:r>
-      <w:proofErr w:type="spellEnd"/>
       <w:r>
         <w:rPr>
           <w:sz w:val="28"/>
@@ -1529,87 +1457,7 @@
           <w:sz w:val="28"/>
           <w:szCs w:val="28"/>
         </w:rPr>
-        <w:t xml:space="preserve">В данном задании требовалось разработать простейшее консольное приложение, которое выполняет цикл из одного миллиона итераций. На каждой тысячной итерации оно делает паузу в 200 миллисекунд и выводит информацию, включающую номер текущей итерации, идентификатор процесса (функция </w:t>
-      </w:r>
-      <w:proofErr w:type="spellStart"/>
-      <w:r>
-        <w:rPr>
-          <w:sz w:val="28"/>
-          <w:szCs w:val="28"/>
-        </w:rPr>
-        <w:t>GetCurrentProcessId</w:t>
-      </w:r>
-      <w:proofErr w:type="spellEnd"/>
-      <w:r>
-        <w:rPr>
-          <w:sz w:val="28"/>
-          <w:szCs w:val="28"/>
-        </w:rPr>
-        <w:t xml:space="preserve">) и идентификатор потока (функция </w:t>
-      </w:r>
-      <w:proofErr w:type="spellStart"/>
-      <w:r>
-        <w:rPr>
-          <w:sz w:val="28"/>
-          <w:szCs w:val="28"/>
-        </w:rPr>
-        <w:t>GetCurrentThreadId</w:t>
-      </w:r>
-      <w:proofErr w:type="spellEnd"/>
-      <w:r>
-        <w:rPr>
-          <w:sz w:val="28"/>
-          <w:szCs w:val="28"/>
-        </w:rPr>
-        <w:t xml:space="preserve">), класс приоритета процесса (функция </w:t>
-      </w:r>
-      <w:proofErr w:type="spellStart"/>
-      <w:r>
-        <w:rPr>
-          <w:sz w:val="28"/>
-          <w:szCs w:val="28"/>
-        </w:rPr>
-        <w:t>GetPriorityClass</w:t>
-      </w:r>
-      <w:proofErr w:type="spellEnd"/>
-      <w:r>
-        <w:rPr>
-          <w:sz w:val="28"/>
-          <w:szCs w:val="28"/>
-        </w:rPr>
-        <w:t xml:space="preserve">), приоритет потока (функция </w:t>
-      </w:r>
-      <w:proofErr w:type="spellStart"/>
-      <w:r>
-        <w:rPr>
-          <w:sz w:val="28"/>
-          <w:szCs w:val="28"/>
-        </w:rPr>
-        <w:t>GetThreadPriority</w:t>
-      </w:r>
-      <w:proofErr w:type="spellEnd"/>
-      <w:r>
-        <w:rPr>
-          <w:sz w:val="28"/>
-          <w:szCs w:val="28"/>
-        </w:rPr>
-        <w:t xml:space="preserve">), а также номер процессора (функция </w:t>
-      </w:r>
-      <w:proofErr w:type="spellStart"/>
-      <w:r>
-        <w:rPr>
-          <w:sz w:val="28"/>
-          <w:szCs w:val="28"/>
-        </w:rPr>
-        <w:t>GetCurrentProcessorNumber</w:t>
-      </w:r>
-      <w:proofErr w:type="spellEnd"/>
-      <w:r>
-        <w:rPr>
-          <w:sz w:val="28"/>
-          <w:szCs w:val="28"/>
-        </w:rPr>
-        <w:t>), который назначен для выполнения данного потока.</w:t>
+        <w:t>В данном задании требовалось разработать простейшее консольное приложение, которое выполняет цикл из одного миллиона итераций. На каждой тысячной итерации оно делает паузу в 200 миллисекунд и выводит информацию, включающую номер текущей итерации, идентификатор процесса (функция GetCurrentProcessId) и идентификатор потока (функция GetCurrentThreadId), класс приоритета процесса (функция GetPriorityClass), приоритет потока (функция GetThreadPriority), а также номер процессора (функция GetCurrentProcessorNumber), который назначен для выполнения данного потока.</w:t>
       </w:r>
     </w:p>
     <w:p>
@@ -2031,39 +1879,7 @@
           <w:sz w:val="28"/>
           <w:szCs w:val="28"/>
         </w:rPr>
-        <w:t xml:space="preserve">В данном задании требовалось разработать простейшее консольное приложение, которое принимает три аргумента: целое число, определяющее маску родственности процессоров (для назначения маски использовалась функция </w:t>
-      </w:r>
-      <w:proofErr w:type="spellStart"/>
-      <w:r>
-        <w:rPr>
-          <w:sz w:val="28"/>
-          <w:szCs w:val="28"/>
-        </w:rPr>
-        <w:t>SetProcessAffinityMask</w:t>
-      </w:r>
-      <w:proofErr w:type="spellEnd"/>
-      <w:r>
-        <w:rPr>
-          <w:sz w:val="28"/>
-          <w:szCs w:val="28"/>
-        </w:rPr>
-        <w:t xml:space="preserve">), целое число, задающее класс приоритета для первого дочернего процесса (для назначения классов приоритета использовалась функция </w:t>
-      </w:r>
-      <w:proofErr w:type="spellStart"/>
-      <w:r>
-        <w:rPr>
-          <w:sz w:val="28"/>
-          <w:szCs w:val="28"/>
-        </w:rPr>
-        <w:t>SetPriorityClass</w:t>
-      </w:r>
-      <w:proofErr w:type="spellEnd"/>
-      <w:r>
-        <w:rPr>
-          <w:sz w:val="28"/>
-          <w:szCs w:val="28"/>
-        </w:rPr>
-        <w:t xml:space="preserve">), и ещё одно целое число, задающее класс приоритета для второго дочернего процесса. После получения аргументов программа выводит их на экран, а затем запускает два одинаковых дочерних процесса на основе приложения </w:t>
+        <w:t xml:space="preserve">В данном задании требовалось разработать простейшее консольное приложение, которое принимает три аргумента: целое число, определяющее маску родственности процессоров (для назначения маски использовалась функция SetProcessAffinityMask), целое число, задающее класс приоритета для первого дочернего процесса (для назначения классов приоритета использовалась функция SetPriorityClass), и ещё одно целое число, задающее класс приоритета для второго дочернего процесса. После получения аргументов программа выводит их на экран, а затем запускает два одинаковых дочерних процесса на основе приложения </w:t>
       </w:r>
       <w:r>
         <w:rPr>
@@ -4731,7 +4547,6 @@
         </w:rPr>
         <w:t>L</w:t>
       </w:r>
-      <w:proofErr w:type="spellStart"/>
       <w:r>
         <w:rPr>
           <w:b/>
@@ -4739,7 +4554,6 @@
         </w:rPr>
         <w:t>ab</w:t>
       </w:r>
-      <w:proofErr w:type="spellEnd"/>
       <w:r>
         <w:rPr>
           <w:b/>
@@ -4770,55 +4584,7 @@
           <w:sz w:val="28"/>
           <w:szCs w:val="28"/>
         </w:rPr>
-        <w:t xml:space="preserve">В данном задании требовалось разработать простейшее консольное приложение, которое принимает четыре аргумента: первое целое число задаёт маску родственности процессоров (для установки данной маски использовалась функция </w:t>
-      </w:r>
-      <w:proofErr w:type="spellStart"/>
-      <w:r>
-        <w:rPr>
-          <w:sz w:val="28"/>
-          <w:szCs w:val="28"/>
-        </w:rPr>
-        <w:t>SetProcessAffinityMask</w:t>
-      </w:r>
-      <w:proofErr w:type="spellEnd"/>
-      <w:r>
-        <w:rPr>
-          <w:sz w:val="28"/>
-          <w:szCs w:val="28"/>
-        </w:rPr>
-        <w:t xml:space="preserve">), второе определяет класс приоритета процесса (для изменения класса приоритета процесса использовалась функция </w:t>
-      </w:r>
-      <w:proofErr w:type="spellStart"/>
-      <w:r>
-        <w:rPr>
-          <w:sz w:val="28"/>
-          <w:szCs w:val="28"/>
-        </w:rPr>
-        <w:t>SetPriorityClass</w:t>
-      </w:r>
-      <w:proofErr w:type="spellEnd"/>
-      <w:r>
-        <w:rPr>
-          <w:sz w:val="28"/>
-          <w:szCs w:val="28"/>
-        </w:rPr>
-        <w:t xml:space="preserve">), а третье и четвёртое устанавливают классы приоритета для первого и второго дочерних потоков соответственно (для этого использовалась функция </w:t>
-      </w:r>
-      <w:proofErr w:type="spellStart"/>
-      <w:r>
-        <w:rPr>
-          <w:sz w:val="28"/>
-          <w:szCs w:val="28"/>
-        </w:rPr>
-        <w:t>SetThreadPriority</w:t>
-      </w:r>
-      <w:proofErr w:type="spellEnd"/>
-      <w:r>
-        <w:rPr>
-          <w:sz w:val="28"/>
-          <w:szCs w:val="28"/>
-        </w:rPr>
-        <w:t xml:space="preserve">). В составе приложения используется потоковая функция, аналогичная той, что применялась в </w:t>
+        <w:t xml:space="preserve">В данном задании требовалось разработать простейшее консольное приложение, которое принимает четыре аргумента: первое целое число задаёт маску родственности процессоров (для установки данной маски использовалась функция SetProcessAffinityMask), второе определяет класс приоритета процесса (для изменения класса приоритета процесса использовалась функция SetPriorityClass), а третье и четвёртое устанавливают классы приоритета для первого и второго дочерних потоков соответственно (для этого использовалась функция SetThreadPriority). В составе приложения используется потоковая функция, аналогичная той, что применялась в </w:t>
       </w:r>
       <w:r>
         <w:rPr>
@@ -5026,7 +4792,6 @@
         </w:rPr>
         <w:t>0</w:t>
       </w:r>
-      <w:proofErr w:type="spellStart"/>
       <w:r>
         <w:rPr>
           <w:rStyle w:val="HTML"/>
@@ -5037,7 +4802,6 @@
         </w:rPr>
         <w:t>xFF</w:t>
       </w:r>
-      <w:proofErr w:type="spellEnd"/>
       <w:r>
         <w:rPr>
           <w:rStyle w:val="HTML"/>
@@ -5848,7 +5612,6 @@
         </w:rPr>
         <w:t>: 0</w:t>
       </w:r>
-      <w:proofErr w:type="spellStart"/>
       <w:r>
         <w:rPr>
           <w:sz w:val="28"/>
@@ -5857,7 +5620,6 @@
         </w:rPr>
         <w:t>xFF</w:t>
       </w:r>
-      <w:proofErr w:type="spellEnd"/>
       <w:r>
         <w:rPr>
           <w:sz w:val="28"/>
@@ -7363,8 +7125,6 @@
         </w:rPr>
         <w:t xml:space="preserve">Программа демонстрирует базовые возможности POSIX API для работы с процессами и потоками. Сначала она получает и выводит идентификатор текущего процесса с помощью функции </w:t>
       </w:r>
-      <w:proofErr w:type="spellStart"/>
-      <w:proofErr w:type="gramStart"/>
       <w:r>
         <w:rPr>
           <w:rStyle w:val="a4"/>
@@ -7372,9 +7132,22 @@
           <w:sz w:val="28"/>
           <w:szCs w:val="28"/>
         </w:rPr>
-        <w:t>getpid</w:t>
-      </w:r>
-      <w:proofErr w:type="spellEnd"/>
+        <w:t>getpid()</w:t>
+      </w:r>
+      <w:r>
+        <w:rPr>
+          <w:sz w:val="28"/>
+          <w:szCs w:val="28"/>
+        </w:rPr>
+        <w:t>.</w:t>
+      </w:r>
+      <w:r>
+        <w:rPr>
+          <w:sz w:val="28"/>
+          <w:szCs w:val="28"/>
+        </w:rPr>
+        <w:t xml:space="preserve"> Затем определяется идентификатор текущего потока через </w:t>
+      </w:r>
       <w:r>
         <w:rPr>
           <w:rStyle w:val="a4"/>
@@ -7382,9 +7155,46 @@
           <w:sz w:val="28"/>
           <w:szCs w:val="28"/>
         </w:rPr>
-        <w:t>(</w:t>
-      </w:r>
-      <w:proofErr w:type="gramEnd"/>
+        <w:t>pthread_self()</w:t>
+      </w:r>
+      <w:r>
+        <w:rPr>
+          <w:sz w:val="28"/>
+          <w:szCs w:val="28"/>
+        </w:rPr>
+        <w:t>,</w:t>
+      </w:r>
+      <w:r>
+        <w:rPr>
+          <w:b/>
+          <w:sz w:val="28"/>
+          <w:szCs w:val="28"/>
+        </w:rPr>
+        <w:t xml:space="preserve"> </w:t>
+      </w:r>
+      <w:r>
+        <w:rPr>
+          <w:sz w:val="28"/>
+          <w:szCs w:val="28"/>
+        </w:rPr>
+        <w:t xml:space="preserve">который возвращает значение типа </w:t>
+      </w:r>
+      <w:r>
+        <w:rPr>
+          <w:rStyle w:val="HTML"/>
+          <w:rFonts w:ascii="Times New Roman" w:hAnsi="Times New Roman" w:cs="Times New Roman"/>
+          <w:sz w:val="28"/>
+          <w:szCs w:val="28"/>
+        </w:rPr>
+        <w:t>pthread_t</w:t>
+      </w:r>
+      <w:r>
+        <w:rPr>
+          <w:sz w:val="28"/>
+          <w:szCs w:val="28"/>
+        </w:rPr>
+        <w:t xml:space="preserve">. После этого программа обращается к функции </w:t>
+      </w:r>
       <w:r>
         <w:rPr>
           <w:rStyle w:val="a4"/>
@@ -7392,23 +7202,86 @@
           <w:sz w:val="28"/>
           <w:szCs w:val="28"/>
         </w:rPr>
-        <w:t>)</w:t>
-      </w:r>
-      <w:r>
-        <w:rPr>
-          <w:sz w:val="28"/>
-          <w:szCs w:val="28"/>
-        </w:rPr>
-        <w:t>.</w:t>
-      </w:r>
-      <w:r>
-        <w:rPr>
-          <w:sz w:val="28"/>
-          <w:szCs w:val="28"/>
-        </w:rPr>
-        <w:t xml:space="preserve"> Затем определяется идентификатор текущего потока через </w:t>
-      </w:r>
-      <w:proofErr w:type="spellStart"/>
+        <w:t>pthread_getschedparam()</w:t>
+      </w:r>
+      <w:r>
+        <w:rPr>
+          <w:sz w:val="28"/>
+          <w:szCs w:val="28"/>
+        </w:rPr>
+        <w:t>,</w:t>
+      </w:r>
+      <w:r>
+        <w:rPr>
+          <w:sz w:val="28"/>
+          <w:szCs w:val="28"/>
+        </w:rPr>
+        <w:t xml:space="preserve"> чтобы узнать класс планировщика (например, </w:t>
+      </w:r>
+      <w:r>
+        <w:rPr>
+          <w:rStyle w:val="HTML"/>
+          <w:rFonts w:ascii="Times New Roman" w:hAnsi="Times New Roman" w:cs="Times New Roman"/>
+          <w:sz w:val="28"/>
+          <w:szCs w:val="28"/>
+        </w:rPr>
+        <w:t>SCHED_OTHER</w:t>
+      </w:r>
+      <w:r>
+        <w:rPr>
+          <w:sz w:val="28"/>
+          <w:szCs w:val="28"/>
+        </w:rPr>
+        <w:t xml:space="preserve">, </w:t>
+      </w:r>
+      <w:r>
+        <w:rPr>
+          <w:rStyle w:val="HTML"/>
+          <w:rFonts w:ascii="Times New Roman" w:hAnsi="Times New Roman" w:cs="Times New Roman"/>
+          <w:sz w:val="28"/>
+          <w:szCs w:val="28"/>
+        </w:rPr>
+        <w:t>SCHED_FIFO</w:t>
+      </w:r>
+      <w:r>
+        <w:rPr>
+          <w:sz w:val="28"/>
+          <w:szCs w:val="28"/>
+        </w:rPr>
+        <w:t xml:space="preserve">, </w:t>
+      </w:r>
+      <w:r>
+        <w:rPr>
+          <w:rStyle w:val="HTML"/>
+          <w:rFonts w:ascii="Times New Roman" w:hAnsi="Times New Roman" w:cs="Times New Roman"/>
+          <w:sz w:val="28"/>
+          <w:szCs w:val="28"/>
+        </w:rPr>
+        <w:t>SCHED_RR</w:t>
+      </w:r>
+      <w:r>
+        <w:rPr>
+          <w:sz w:val="28"/>
+          <w:szCs w:val="28"/>
+        </w:rPr>
+        <w:t xml:space="preserve">) и текущий приоритет потока, хранящийся в структуре </w:t>
+      </w:r>
+      <w:r>
+        <w:rPr>
+          <w:rStyle w:val="HTML"/>
+          <w:rFonts w:ascii="Times New Roman" w:hAnsi="Times New Roman" w:cs="Times New Roman"/>
+          <w:sz w:val="28"/>
+          <w:szCs w:val="28"/>
+        </w:rPr>
+        <w:t>sched_param</w:t>
+      </w:r>
+      <w:r>
+        <w:rPr>
+          <w:sz w:val="28"/>
+          <w:szCs w:val="28"/>
+        </w:rPr>
+        <w:t xml:space="preserve">. Если параметры успешно получены, они выводятся на экран. В завершение программа использует функцию </w:t>
+      </w:r>
       <w:r>
         <w:rPr>
           <w:rStyle w:val="a4"/>
@@ -7416,217 +7289,7 @@
           <w:sz w:val="28"/>
           <w:szCs w:val="28"/>
         </w:rPr>
-        <w:t>pthread_</w:t>
-      </w:r>
-      <w:proofErr w:type="gramStart"/>
-      <w:r>
-        <w:rPr>
-          <w:rStyle w:val="a4"/>
-          <w:rFonts w:eastAsiaTheme="majorEastAsia"/>
-          <w:sz w:val="28"/>
-          <w:szCs w:val="28"/>
-        </w:rPr>
-        <w:t>self</w:t>
-      </w:r>
-      <w:proofErr w:type="spellEnd"/>
-      <w:r>
-        <w:rPr>
-          <w:rStyle w:val="a4"/>
-          <w:rFonts w:eastAsiaTheme="majorEastAsia"/>
-          <w:sz w:val="28"/>
-          <w:szCs w:val="28"/>
-        </w:rPr>
-        <w:t>(</w:t>
-      </w:r>
-      <w:proofErr w:type="gramEnd"/>
-      <w:r>
-        <w:rPr>
-          <w:rStyle w:val="a4"/>
-          <w:rFonts w:eastAsiaTheme="majorEastAsia"/>
-          <w:sz w:val="28"/>
-          <w:szCs w:val="28"/>
-        </w:rPr>
-        <w:t>)</w:t>
-      </w:r>
-      <w:r>
-        <w:rPr>
-          <w:sz w:val="28"/>
-          <w:szCs w:val="28"/>
-        </w:rPr>
-        <w:t>,</w:t>
-      </w:r>
-      <w:r>
-        <w:rPr>
-          <w:b/>
-          <w:sz w:val="28"/>
-          <w:szCs w:val="28"/>
-        </w:rPr>
-        <w:t xml:space="preserve"> </w:t>
-      </w:r>
-      <w:r>
-        <w:rPr>
-          <w:sz w:val="28"/>
-          <w:szCs w:val="28"/>
-        </w:rPr>
-        <w:t xml:space="preserve">который возвращает значение типа </w:t>
-      </w:r>
-      <w:proofErr w:type="spellStart"/>
-      <w:r>
-        <w:rPr>
-          <w:rStyle w:val="HTML"/>
-          <w:rFonts w:ascii="Times New Roman" w:hAnsi="Times New Roman" w:cs="Times New Roman"/>
-          <w:sz w:val="28"/>
-          <w:szCs w:val="28"/>
-        </w:rPr>
-        <w:t>pthread_t</w:t>
-      </w:r>
-      <w:proofErr w:type="spellEnd"/>
-      <w:r>
-        <w:rPr>
-          <w:sz w:val="28"/>
-          <w:szCs w:val="28"/>
-        </w:rPr>
-        <w:t xml:space="preserve">. После этого программа обращается к функции </w:t>
-      </w:r>
-      <w:proofErr w:type="spellStart"/>
-      <w:r>
-        <w:rPr>
-          <w:rStyle w:val="a4"/>
-          <w:rFonts w:eastAsiaTheme="majorEastAsia"/>
-          <w:sz w:val="28"/>
-          <w:szCs w:val="28"/>
-        </w:rPr>
-        <w:t>pthread_</w:t>
-      </w:r>
-      <w:proofErr w:type="gramStart"/>
-      <w:r>
-        <w:rPr>
-          <w:rStyle w:val="a4"/>
-          <w:rFonts w:eastAsiaTheme="majorEastAsia"/>
-          <w:sz w:val="28"/>
-          <w:szCs w:val="28"/>
-        </w:rPr>
-        <w:t>getschedparam</w:t>
-      </w:r>
-      <w:proofErr w:type="spellEnd"/>
-      <w:r>
-        <w:rPr>
-          <w:rStyle w:val="a4"/>
-          <w:rFonts w:eastAsiaTheme="majorEastAsia"/>
-          <w:sz w:val="28"/>
-          <w:szCs w:val="28"/>
-        </w:rPr>
-        <w:t>(</w:t>
-      </w:r>
-      <w:proofErr w:type="gramEnd"/>
-      <w:r>
-        <w:rPr>
-          <w:rStyle w:val="a4"/>
-          <w:rFonts w:eastAsiaTheme="majorEastAsia"/>
-          <w:sz w:val="28"/>
-          <w:szCs w:val="28"/>
-        </w:rPr>
-        <w:t>)</w:t>
-      </w:r>
-      <w:r>
-        <w:rPr>
-          <w:sz w:val="28"/>
-          <w:szCs w:val="28"/>
-        </w:rPr>
-        <w:t>,</w:t>
-      </w:r>
-      <w:r>
-        <w:rPr>
-          <w:sz w:val="28"/>
-          <w:szCs w:val="28"/>
-        </w:rPr>
-        <w:t xml:space="preserve"> чтобы узнать класс планировщика (например, </w:t>
-      </w:r>
-      <w:r>
-        <w:rPr>
-          <w:rStyle w:val="HTML"/>
-          <w:rFonts w:ascii="Times New Roman" w:hAnsi="Times New Roman" w:cs="Times New Roman"/>
-          <w:sz w:val="28"/>
-          <w:szCs w:val="28"/>
-        </w:rPr>
-        <w:t>SCHED_OTHER</w:t>
-      </w:r>
-      <w:r>
-        <w:rPr>
-          <w:sz w:val="28"/>
-          <w:szCs w:val="28"/>
-        </w:rPr>
-        <w:t xml:space="preserve">, </w:t>
-      </w:r>
-      <w:r>
-        <w:rPr>
-          <w:rStyle w:val="HTML"/>
-          <w:rFonts w:ascii="Times New Roman" w:hAnsi="Times New Roman" w:cs="Times New Roman"/>
-          <w:sz w:val="28"/>
-          <w:szCs w:val="28"/>
-        </w:rPr>
-        <w:t>SCHED_FIFO</w:t>
-      </w:r>
-      <w:r>
-        <w:rPr>
-          <w:sz w:val="28"/>
-          <w:szCs w:val="28"/>
-        </w:rPr>
-        <w:t xml:space="preserve">, </w:t>
-      </w:r>
-      <w:r>
-        <w:rPr>
-          <w:rStyle w:val="HTML"/>
-          <w:rFonts w:ascii="Times New Roman" w:hAnsi="Times New Roman" w:cs="Times New Roman"/>
-          <w:sz w:val="28"/>
-          <w:szCs w:val="28"/>
-        </w:rPr>
-        <w:t>SCHED_RR</w:t>
-      </w:r>
-      <w:r>
-        <w:rPr>
-          <w:sz w:val="28"/>
-          <w:szCs w:val="28"/>
-        </w:rPr>
-        <w:t xml:space="preserve">) и текущий приоритет потока, хранящийся в структуре </w:t>
-      </w:r>
-      <w:proofErr w:type="spellStart"/>
-      <w:r>
-        <w:rPr>
-          <w:rStyle w:val="HTML"/>
-          <w:rFonts w:ascii="Times New Roman" w:hAnsi="Times New Roman" w:cs="Times New Roman"/>
-          <w:sz w:val="28"/>
-          <w:szCs w:val="28"/>
-        </w:rPr>
-        <w:t>sched_param</w:t>
-      </w:r>
-      <w:proofErr w:type="spellEnd"/>
-      <w:r>
-        <w:rPr>
-          <w:sz w:val="28"/>
-          <w:szCs w:val="28"/>
-        </w:rPr>
-        <w:t xml:space="preserve">. Если параметры успешно получены, они выводятся на экран. В завершение программа использует функцию </w:t>
-      </w:r>
-      <w:proofErr w:type="spellStart"/>
-      <w:r>
-        <w:rPr>
-          <w:rStyle w:val="a4"/>
-          <w:rFonts w:eastAsiaTheme="majorEastAsia"/>
-          <w:sz w:val="28"/>
-          <w:szCs w:val="28"/>
-        </w:rPr>
-        <w:t>sysconf</w:t>
-      </w:r>
-      <w:proofErr w:type="spellEnd"/>
-      <w:r>
-        <w:rPr>
-          <w:rStyle w:val="a4"/>
-          <w:rFonts w:eastAsiaTheme="majorEastAsia"/>
-          <w:sz w:val="28"/>
-          <w:szCs w:val="28"/>
-        </w:rPr>
-        <w:t>(_SC_NPROCESSORS_ONLN)</w:t>
+        <w:t>sysconf(_SC_NPROCESSORS_ONLN)</w:t>
       </w:r>
       <w:r>
         <w:rPr>
@@ -7657,29 +7320,29 @@
           <w:sz w:val="28"/>
           <w:szCs w:val="28"/>
         </w:rPr>
-        <w:t xml:space="preserve">Содержимое проекта </w:t>
-      </w:r>
-      <w:r>
-        <w:rPr>
-          <w:sz w:val="28"/>
-          <w:szCs w:val="28"/>
-          <w:lang w:val="en-US"/>
-        </w:rPr>
-        <w:t>lab</w:t>
-      </w:r>
-      <w:r>
-        <w:rPr>
-          <w:sz w:val="28"/>
-          <w:szCs w:val="28"/>
-        </w:rPr>
-        <w:t>0</w:t>
-      </w:r>
-      <w:r>
-        <w:rPr>
-          <w:sz w:val="28"/>
-          <w:szCs w:val="28"/>
-        </w:rPr>
-        <w:t>5</w:t>
+        <w:t>Исходный код приложения</w:t>
+      </w:r>
+      <w:r>
+        <w:rPr>
+          <w:sz w:val="28"/>
+          <w:szCs w:val="28"/>
+        </w:rPr>
+        <w:t xml:space="preserve"> </w:t>
+      </w:r>
+      <w:r>
+        <w:rPr>
+          <w:sz w:val="28"/>
+          <w:szCs w:val="28"/>
+          <w:lang w:val="en-US"/>
+        </w:rPr>
+        <w:t>Lab</w:t>
+      </w:r>
+      <w:r>
+        <w:rPr>
+          <w:sz w:val="28"/>
+          <w:szCs w:val="28"/>
+        </w:rPr>
+        <w:t>-05</w:t>
       </w:r>
       <w:r>
         <w:rPr>
@@ -7781,22 +7444,36 @@
           <w:szCs w:val="28"/>
         </w:rPr>
         <w:tab/>
-        <w:t xml:space="preserve">Результат выполнения проекта </w:t>
-      </w:r>
-      <w:r>
-        <w:rPr>
-          <w:sz w:val="28"/>
-          <w:szCs w:val="28"/>
-          <w:lang w:val="en-US"/>
-        </w:rPr>
-        <w:t>lab</w:t>
-      </w:r>
-      <w:r>
-        <w:rPr>
-          <w:sz w:val="28"/>
-          <w:szCs w:val="28"/>
-        </w:rPr>
-        <w:t>05</w:t>
+        <w:t xml:space="preserve">Результат выполнения </w:t>
+      </w:r>
+      <w:r>
+        <w:rPr>
+          <w:sz w:val="28"/>
+          <w:szCs w:val="28"/>
+        </w:rPr>
+        <w:t>приложения</w:t>
+      </w:r>
+      <w:r>
+        <w:rPr>
+          <w:sz w:val="28"/>
+          <w:szCs w:val="28"/>
+        </w:rPr>
+        <w:t xml:space="preserve"> </w:t>
+      </w:r>
+      <w:r>
+        <w:rPr>
+          <w:sz w:val="28"/>
+          <w:szCs w:val="28"/>
+          <w:lang w:val="en-US"/>
+        </w:rPr>
+        <w:t>Lab</w:t>
+      </w:r>
+      <w:r>
+        <w:rPr>
+          <w:sz w:val="28"/>
+          <w:szCs w:val="28"/>
+        </w:rPr>
+        <w:t>-05</w:t>
       </w:r>
       <w:r>
         <w:rPr>
@@ -8050,23 +7727,7 @@
           <w:sz w:val="28"/>
           <w:szCs w:val="28"/>
         </w:rPr>
-        <w:t xml:space="preserve">то число влияет на то, как охотно планировщик будет выделять процессу процессорное время — чем выше значение </w:t>
-      </w:r>
-      <w:proofErr w:type="spellStart"/>
-      <w:r>
-        <w:rPr>
-          <w:sz w:val="28"/>
-          <w:szCs w:val="28"/>
-        </w:rPr>
-        <w:t>nice</w:t>
-      </w:r>
-      <w:proofErr w:type="spellEnd"/>
-      <w:r>
-        <w:rPr>
-          <w:sz w:val="28"/>
-          <w:szCs w:val="28"/>
-        </w:rPr>
-        <w:t>, тем «скромнее» процесс и тем меньше процессорного времени он запрашивает</w:t>
+        <w:t>то число влияет на то, как охотно планировщик будет выделять процессу процессорное время — чем выше значение nice, тем «скромнее» процесс и тем меньше процессорного времени он запрашивает</w:t>
       </w:r>
       <w:r>
         <w:rPr>
@@ -8089,7 +7750,6 @@
         </w:rPr>
         <w:t xml:space="preserve"> (функция </w:t>
       </w:r>
-      <w:proofErr w:type="spellStart"/>
       <w:r>
         <w:rPr>
           <w:sz w:val="28"/>
@@ -8097,7 +7757,6 @@
         </w:rPr>
         <w:t>sched_getcpu</w:t>
       </w:r>
-      <w:proofErr w:type="spellEnd"/>
       <w:r>
         <w:rPr>
           <w:sz w:val="28"/>
@@ -8127,7 +7786,14 @@
           <w:sz w:val="28"/>
           <w:szCs w:val="28"/>
         </w:rPr>
-        <w:t xml:space="preserve">Содержимое проекта </w:t>
+        <w:t>Исходный код приложения</w:t>
+      </w:r>
+      <w:r>
+        <w:rPr>
+          <w:sz w:val="28"/>
+          <w:szCs w:val="28"/>
+        </w:rPr>
+        <w:t xml:space="preserve"> </w:t>
       </w:r>
       <w:r>
         <w:rPr>
@@ -8179,7 +7845,7 @@
           <w:sz w:val="28"/>
           <w:szCs w:val="28"/>
         </w:rPr>
-        <w:t>представлено в приложении Е</w:t>
+        <w:t>представлен в приложении Е</w:t>
       </w:r>
       <w:r>
         <w:rPr>
@@ -8203,6 +7869,61 @@
           <w:sz w:val="28"/>
           <w:szCs w:val="28"/>
         </w:rPr>
+        <w:drawing>
+          <wp:anchor distT="0" distB="0" distL="114300" distR="114300" simplePos="0" relativeHeight="251686912" behindDoc="0" locked="0" layoutInCell="1" allowOverlap="1" wp14:anchorId="769CB0C2" wp14:editId="4772D1E1">
+            <wp:simplePos x="0" y="0"/>
+            <wp:positionH relativeFrom="margin">
+              <wp:align>center</wp:align>
+            </wp:positionH>
+            <wp:positionV relativeFrom="paragraph">
+              <wp:posOffset>390063</wp:posOffset>
+            </wp:positionV>
+            <wp:extent cx="6039693" cy="1638529"/>
+            <wp:effectExtent l="0" t="0" r="0" b="0"/>
+            <wp:wrapTopAndBottom/>
+            <wp:docPr id="33" name="Рисунок 33"/>
+            <wp:cNvGraphicFramePr>
+              <a:graphicFrameLocks xmlns:a="http://schemas.openxmlformats.org/drawingml/2006/main" noChangeAspect="1"/>
+            </wp:cNvGraphicFramePr>
+            <a:graphic xmlns:a="http://schemas.openxmlformats.org/drawingml/2006/main">
+              <a:graphicData uri="http://schemas.openxmlformats.org/drawingml/2006/picture">
+                <pic:pic xmlns:pic="http://schemas.openxmlformats.org/drawingml/2006/picture">
+                  <pic:nvPicPr>
+                    <pic:cNvPr id="1" name=""/>
+                    <pic:cNvPicPr/>
+                  </pic:nvPicPr>
+                  <pic:blipFill>
+                    <a:blip r:embed="rId33">
+                      <a:extLst>
+                        <a:ext uri="{28A0092B-C50C-407E-A947-70E740481C1C}">
+                          <a14:useLocalDpi xmlns:a14="http://schemas.microsoft.com/office/drawing/2010/main" val="0"/>
+                        </a:ext>
+                      </a:extLst>
+                    </a:blip>
+                    <a:stretch>
+                      <a:fillRect/>
+                    </a:stretch>
+                  </pic:blipFill>
+                  <pic:spPr>
+                    <a:xfrm>
+                      <a:off x="0" y="0"/>
+                      <a:ext cx="6039693" cy="1638529"/>
+                    </a:xfrm>
+                    <a:prstGeom prst="rect">
+                      <a:avLst/>
+                    </a:prstGeom>
+                  </pic:spPr>
+                </pic:pic>
+              </a:graphicData>
+            </a:graphic>
+          </wp:anchor>
+        </w:drawing>
+      </w:r>
+      <w:r>
+        <w:rPr>
+          <w:sz w:val="28"/>
+          <w:szCs w:val="28"/>
+        </w:rPr>
         <w:t xml:space="preserve">Результат работы </w:t>
       </w:r>
       <w:r>
@@ -8274,16 +7995,47 @@
     </w:p>
     <w:p>
       <w:pPr>
-        <w:jc w:val="both"/>
-        <w:rPr>
-          <w:sz w:val="28"/>
-          <w:szCs w:val="28"/>
-        </w:rPr>
-      </w:pPr>
-    </w:p>
-    <w:p>
-      <w:pPr>
-        <w:jc w:val="both"/>
+        <w:jc w:val="center"/>
+        <w:rPr>
+          <w:sz w:val="28"/>
+          <w:szCs w:val="28"/>
+          <w:lang w:val="en-US"/>
+        </w:rPr>
+      </w:pPr>
+      <w:r>
+        <w:rPr>
+          <w:sz w:val="28"/>
+          <w:szCs w:val="28"/>
+        </w:rPr>
+        <w:t xml:space="preserve">Рисунок 2.2 – Результат выполнения приложения </w:t>
+      </w:r>
+      <w:r>
+        <w:rPr>
+          <w:sz w:val="28"/>
+          <w:szCs w:val="28"/>
+          <w:lang w:val="en-US"/>
+        </w:rPr>
+        <w:t>Lab</w:t>
+      </w:r>
+      <w:r>
+        <w:rPr>
+          <w:sz w:val="28"/>
+          <w:szCs w:val="28"/>
+        </w:rPr>
+        <w:t>-05</w:t>
+      </w:r>
+      <w:r>
+        <w:rPr>
+          <w:sz w:val="28"/>
+          <w:szCs w:val="28"/>
+          <w:lang w:val="en-US"/>
+        </w:rPr>
+        <w:t>x</w:t>
+      </w:r>
+    </w:p>
+    <w:p>
+      <w:pPr>
+        <w:jc w:val="center"/>
         <w:rPr>
           <w:sz w:val="28"/>
           <w:szCs w:val="28"/>
@@ -8302,6 +8054,710 @@
           <w:szCs w:val="28"/>
         </w:rPr>
       </w:pPr>
+      <w:r>
+        <w:rPr>
+          <w:b/>
+          <w:bCs/>
+          <w:sz w:val="28"/>
+          <w:szCs w:val="28"/>
+        </w:rPr>
+        <w:t>2.</w:t>
+      </w:r>
+      <w:r>
+        <w:rPr>
+          <w:b/>
+          <w:bCs/>
+          <w:sz w:val="28"/>
+          <w:szCs w:val="28"/>
+        </w:rPr>
+        <w:t>3</w:t>
+      </w:r>
+      <w:r>
+        <w:rPr>
+          <w:b/>
+          <w:bCs/>
+          <w:sz w:val="28"/>
+          <w:szCs w:val="28"/>
+        </w:rPr>
+        <w:t xml:space="preserve"> </w:t>
+      </w:r>
+      <w:r>
+        <w:rPr>
+          <w:b/>
+          <w:bCs/>
+          <w:sz w:val="28"/>
+          <w:szCs w:val="28"/>
+        </w:rPr>
+        <w:t xml:space="preserve">Приложение </w:t>
+      </w:r>
+      <w:r>
+        <w:rPr>
+          <w:b/>
+          <w:bCs/>
+          <w:sz w:val="28"/>
+          <w:szCs w:val="28"/>
+          <w:lang w:val="en-US"/>
+        </w:rPr>
+        <w:t>L</w:t>
+      </w:r>
+      <w:r>
+        <w:rPr>
+          <w:b/>
+          <w:bCs/>
+          <w:sz w:val="28"/>
+          <w:szCs w:val="28"/>
+        </w:rPr>
+        <w:t>ab</w:t>
+      </w:r>
+      <w:r>
+        <w:rPr>
+          <w:b/>
+          <w:bCs/>
+          <w:sz w:val="28"/>
+          <w:szCs w:val="28"/>
+        </w:rPr>
+        <w:t>-</w:t>
+      </w:r>
+      <w:r>
+        <w:rPr>
+          <w:b/>
+          <w:bCs/>
+          <w:sz w:val="28"/>
+          <w:szCs w:val="28"/>
+        </w:rPr>
+        <w:t>05</w:t>
+      </w:r>
+      <w:r>
+        <w:rPr>
+          <w:b/>
+          <w:bCs/>
+          <w:sz w:val="28"/>
+          <w:szCs w:val="28"/>
+          <w:lang w:val="en-US"/>
+        </w:rPr>
+        <w:t>x</w:t>
+      </w:r>
+      <w:r>
+        <w:rPr>
+          <w:b/>
+          <w:bCs/>
+          <w:sz w:val="28"/>
+          <w:szCs w:val="28"/>
+        </w:rPr>
+        <w:t>.</w:t>
+      </w:r>
+    </w:p>
+    <w:p>
+      <w:pPr>
+        <w:pStyle w:val="a3"/>
+        <w:ind w:left="0" w:firstLine="708"/>
+        <w:jc w:val="both"/>
+        <w:rPr>
+          <w:sz w:val="28"/>
+          <w:szCs w:val="28"/>
+        </w:rPr>
+      </w:pPr>
+      <w:r>
+        <w:rPr>
+          <w:sz w:val="28"/>
+          <w:szCs w:val="28"/>
+        </w:rPr>
+        <w:t xml:space="preserve">В данном задании требовалось разработать простейшее консольное приложение, которое принимает три аргумента: первое число определяет маску процессорного родства, второе задаёт приоритет (значение nice) для первого дочернего процесса, а третье — для второго. После чтения параметров программа выводит их на экран. Для определения количества доступных процессоров используется функция </w:t>
+      </w:r>
+      <w:r>
+        <w:rPr>
+          <w:rStyle w:val="a4"/>
+          <w:rFonts w:eastAsiaTheme="majorEastAsia"/>
+          <w:sz w:val="28"/>
+          <w:szCs w:val="28"/>
+        </w:rPr>
+        <w:t>sysconf</w:t>
+      </w:r>
+      <w:r>
+        <w:rPr>
+          <w:sz w:val="28"/>
+          <w:szCs w:val="28"/>
+        </w:rPr>
+        <w:t xml:space="preserve">, а структура </w:t>
+      </w:r>
+      <w:r>
+        <w:rPr>
+          <w:rStyle w:val="a4"/>
+          <w:rFonts w:eastAsiaTheme="majorEastAsia"/>
+          <w:sz w:val="28"/>
+          <w:szCs w:val="28"/>
+        </w:rPr>
+        <w:t>cpu_set_t</w:t>
+      </w:r>
+      <w:r>
+        <w:rPr>
+          <w:sz w:val="28"/>
+          <w:szCs w:val="28"/>
+        </w:rPr>
+        <w:t xml:space="preserve"> применяется для формирования маски процессоров. Далее программа порождает два дочерних процесса с помощью функции </w:t>
+      </w:r>
+      <w:r>
+        <w:rPr>
+          <w:rStyle w:val="a4"/>
+          <w:rFonts w:eastAsiaTheme="majorEastAsia"/>
+          <w:sz w:val="28"/>
+          <w:szCs w:val="28"/>
+        </w:rPr>
+        <w:t>fork</w:t>
+      </w:r>
+      <w:r>
+        <w:rPr>
+          <w:sz w:val="28"/>
+          <w:szCs w:val="28"/>
+        </w:rPr>
+        <w:t xml:space="preserve">. Внутри каждого дочернего процесса сразу задаётся приоритет через функцию </w:t>
+      </w:r>
+      <w:r>
+        <w:rPr>
+          <w:rStyle w:val="a4"/>
+          <w:rFonts w:eastAsiaTheme="majorEastAsia"/>
+          <w:sz w:val="28"/>
+          <w:szCs w:val="28"/>
+        </w:rPr>
+        <w:t>setpriority</w:t>
+      </w:r>
+      <w:r>
+        <w:rPr>
+          <w:sz w:val="28"/>
+          <w:szCs w:val="28"/>
+        </w:rPr>
+        <w:t xml:space="preserve">, а функция </w:t>
+      </w:r>
+      <w:r>
+        <w:rPr>
+          <w:rStyle w:val="a4"/>
+          <w:rFonts w:eastAsiaTheme="majorEastAsia"/>
+          <w:sz w:val="28"/>
+          <w:szCs w:val="28"/>
+        </w:rPr>
+        <w:t>sched_setaffinity</w:t>
+      </w:r>
+      <w:r>
+        <w:rPr>
+          <w:sz w:val="28"/>
+          <w:szCs w:val="28"/>
+        </w:rPr>
+        <w:t xml:space="preserve"> ограничивает выполнение процесса указанными ядрами. После этого дочерний процесс запускает приложение </w:t>
+      </w:r>
+      <w:r>
+        <w:rPr>
+          <w:rStyle w:val="a4"/>
+          <w:rFonts w:eastAsiaTheme="majorEastAsia"/>
+          <w:sz w:val="28"/>
+          <w:szCs w:val="28"/>
+        </w:rPr>
+        <w:t>lab05x</w:t>
+      </w:r>
+      <w:r>
+        <w:rPr>
+          <w:sz w:val="28"/>
+          <w:szCs w:val="28"/>
+        </w:rPr>
+        <w:t xml:space="preserve"> в отдельном терминале при помощи функции </w:t>
+      </w:r>
+      <w:r>
+        <w:rPr>
+          <w:rStyle w:val="a4"/>
+          <w:rFonts w:eastAsiaTheme="majorEastAsia"/>
+          <w:sz w:val="28"/>
+          <w:szCs w:val="28"/>
+        </w:rPr>
+        <w:t>execlp</w:t>
+      </w:r>
+      <w:r>
+        <w:rPr>
+          <w:sz w:val="28"/>
+          <w:szCs w:val="28"/>
+        </w:rPr>
+        <w:t xml:space="preserve">. Родительский процесс ожидает завершения обоих дочерних процессов, используя функцию </w:t>
+      </w:r>
+      <w:r>
+        <w:rPr>
+          <w:rStyle w:val="a4"/>
+          <w:rFonts w:eastAsiaTheme="majorEastAsia"/>
+          <w:sz w:val="28"/>
+          <w:szCs w:val="28"/>
+        </w:rPr>
+        <w:t>waitpid</w:t>
+      </w:r>
+      <w:r>
+        <w:rPr>
+          <w:sz w:val="28"/>
+          <w:szCs w:val="28"/>
+        </w:rPr>
+        <w:t>.</w:t>
+      </w:r>
+    </w:p>
+    <w:p>
+      <w:pPr>
+        <w:spacing w:before="240" w:after="120"/>
+        <w:ind w:firstLine="708"/>
+        <w:jc w:val="both"/>
+        <w:rPr>
+          <w:sz w:val="28"/>
+          <w:szCs w:val="28"/>
+        </w:rPr>
+      </w:pPr>
+      <w:r>
+        <w:rPr>
+          <w:sz w:val="28"/>
+          <w:szCs w:val="28"/>
+        </w:rPr>
+        <w:t>Исходный код</w:t>
+      </w:r>
+      <w:r>
+        <w:rPr>
+          <w:sz w:val="28"/>
+          <w:szCs w:val="28"/>
+        </w:rPr>
+        <w:t xml:space="preserve"> приложения </w:t>
+      </w:r>
+      <w:r>
+        <w:rPr>
+          <w:sz w:val="28"/>
+          <w:szCs w:val="28"/>
+          <w:lang w:val="en-US"/>
+        </w:rPr>
+        <w:t>Lab</w:t>
+      </w:r>
+      <w:r>
+        <w:rPr>
+          <w:sz w:val="28"/>
+          <w:szCs w:val="28"/>
+        </w:rPr>
+        <w:t>-05</w:t>
+      </w:r>
+      <w:r>
+        <w:rPr>
+          <w:sz w:val="28"/>
+          <w:szCs w:val="28"/>
+          <w:lang w:val="en-US"/>
+        </w:rPr>
+        <w:t>b</w:t>
+      </w:r>
+      <w:r>
+        <w:rPr>
+          <w:sz w:val="28"/>
+          <w:szCs w:val="28"/>
+        </w:rPr>
+        <w:t xml:space="preserve"> </w:t>
+      </w:r>
+      <w:r>
+        <w:rPr>
+          <w:sz w:val="28"/>
+          <w:szCs w:val="28"/>
+        </w:rPr>
+        <w:t>представлен в приложении Ж</w:t>
+      </w:r>
+      <w:r>
+        <w:rPr>
+          <w:sz w:val="28"/>
+          <w:szCs w:val="28"/>
+        </w:rPr>
+        <w:t>.</w:t>
+      </w:r>
+    </w:p>
+    <w:p>
+      <w:pPr>
+        <w:spacing w:line="259" w:lineRule="auto"/>
+        <w:ind w:firstLine="709"/>
+        <w:jc w:val="both"/>
+        <w:rPr>
+          <w:sz w:val="28"/>
+          <w:szCs w:val="28"/>
+        </w:rPr>
+      </w:pPr>
+      <w:r>
+        <w:rPr>
+          <w:sz w:val="28"/>
+          <w:szCs w:val="28"/>
+        </w:rPr>
+        <w:t>Для</w:t>
+      </w:r>
+      <w:r>
+        <w:rPr>
+          <w:sz w:val="28"/>
+          <w:szCs w:val="28"/>
+        </w:rPr>
+        <w:t xml:space="preserve"> </w:t>
+      </w:r>
+      <w:r>
+        <w:rPr>
+          <w:sz w:val="28"/>
+          <w:szCs w:val="28"/>
+        </w:rPr>
+        <w:t>выполнения</w:t>
+      </w:r>
+      <w:r>
+        <w:rPr>
+          <w:sz w:val="28"/>
+          <w:szCs w:val="28"/>
+        </w:rPr>
+        <w:t xml:space="preserve"> </w:t>
+      </w:r>
+      <w:r>
+        <w:rPr>
+          <w:sz w:val="28"/>
+          <w:szCs w:val="28"/>
+        </w:rPr>
+        <w:t>первого</w:t>
+      </w:r>
+      <w:r>
+        <w:rPr>
+          <w:sz w:val="28"/>
+          <w:szCs w:val="28"/>
+        </w:rPr>
+        <w:t xml:space="preserve"> </w:t>
+      </w:r>
+      <w:r>
+        <w:rPr>
+          <w:sz w:val="28"/>
+          <w:szCs w:val="28"/>
+        </w:rPr>
+        <w:t>замера</w:t>
+      </w:r>
+      <w:r>
+        <w:rPr>
+          <w:sz w:val="28"/>
+          <w:szCs w:val="28"/>
+        </w:rPr>
+        <w:t xml:space="preserve"> </w:t>
+      </w:r>
+      <w:r>
+        <w:rPr>
+          <w:sz w:val="28"/>
+          <w:szCs w:val="28"/>
+        </w:rPr>
+        <w:t>требуется</w:t>
+      </w:r>
+      <w:r>
+        <w:rPr>
+          <w:sz w:val="28"/>
+          <w:szCs w:val="28"/>
+        </w:rPr>
+        <w:t xml:space="preserve"> </w:t>
+      </w:r>
+      <w:r>
+        <w:rPr>
+          <w:sz w:val="28"/>
+          <w:szCs w:val="28"/>
+        </w:rPr>
+        <w:t>запустить</w:t>
+      </w:r>
+      <w:r>
+        <w:rPr>
+          <w:sz w:val="28"/>
+          <w:szCs w:val="28"/>
+        </w:rPr>
+        <w:t xml:space="preserve"> </w:t>
+      </w:r>
+      <w:r>
+        <w:rPr>
+          <w:sz w:val="28"/>
+          <w:szCs w:val="28"/>
+        </w:rPr>
+        <w:t>приложение</w:t>
+      </w:r>
+      <w:r>
+        <w:rPr>
+          <w:sz w:val="28"/>
+          <w:szCs w:val="28"/>
+        </w:rPr>
+        <w:t xml:space="preserve"> </w:t>
+      </w:r>
+      <w:r>
+        <w:rPr>
+          <w:sz w:val="28"/>
+          <w:szCs w:val="28"/>
+        </w:rPr>
+        <w:t>с</w:t>
+      </w:r>
+      <w:r>
+        <w:rPr>
+          <w:sz w:val="28"/>
+          <w:szCs w:val="28"/>
+        </w:rPr>
+        <w:t xml:space="preserve"> </w:t>
+      </w:r>
+      <w:r>
+        <w:rPr>
+          <w:sz w:val="28"/>
+          <w:szCs w:val="28"/>
+        </w:rPr>
+        <w:t>такими</w:t>
+      </w:r>
+      <w:r>
+        <w:rPr>
+          <w:sz w:val="28"/>
+          <w:szCs w:val="28"/>
+        </w:rPr>
+        <w:t xml:space="preserve"> </w:t>
+      </w:r>
+      <w:r>
+        <w:rPr>
+          <w:sz w:val="28"/>
+          <w:szCs w:val="28"/>
+        </w:rPr>
+        <w:t>параметрами</w:t>
+      </w:r>
+      <w:r>
+        <w:rPr>
+          <w:sz w:val="28"/>
+          <w:szCs w:val="28"/>
+        </w:rPr>
+        <w:t xml:space="preserve">: </w:t>
+      </w:r>
+      <w:r>
+        <w:rPr>
+          <w:rStyle w:val="HTML"/>
+          <w:rFonts w:ascii="Times New Roman" w:eastAsiaTheme="majorEastAsia" w:hAnsi="Times New Roman" w:cs="Times New Roman"/>
+          <w:sz w:val="28"/>
+          <w:szCs w:val="28"/>
+        </w:rPr>
+        <w:t>0</w:t>
+      </w:r>
+      <w:r>
+        <w:rPr>
+          <w:rStyle w:val="HTML"/>
+          <w:rFonts w:ascii="Times New Roman" w:eastAsiaTheme="majorEastAsia" w:hAnsi="Times New Roman" w:cs="Times New Roman"/>
+          <w:sz w:val="28"/>
+          <w:szCs w:val="28"/>
+          <w:lang w:val="en-US"/>
+        </w:rPr>
+        <w:t>xFF</w:t>
+      </w:r>
+      <w:r>
+        <w:rPr>
+          <w:rStyle w:val="HTML"/>
+          <w:rFonts w:eastAsiaTheme="majorEastAsia"/>
+          <w:sz w:val="28"/>
+          <w:szCs w:val="28"/>
+        </w:rPr>
+        <w:t xml:space="preserve"> </w:t>
+      </w:r>
+      <w:r>
+        <w:rPr>
+          <w:sz w:val="28"/>
+          <w:szCs w:val="28"/>
+        </w:rPr>
+        <w:t>маска</w:t>
+      </w:r>
+      <w:r>
+        <w:rPr>
+          <w:sz w:val="28"/>
+          <w:szCs w:val="28"/>
+        </w:rPr>
+        <w:t xml:space="preserve"> </w:t>
+      </w:r>
+      <w:r>
+        <w:rPr>
+          <w:sz w:val="28"/>
+          <w:szCs w:val="28"/>
+        </w:rPr>
+        <w:t>процессоров</w:t>
+      </w:r>
+      <w:r>
+        <w:rPr>
+          <w:sz w:val="28"/>
+          <w:szCs w:val="28"/>
+        </w:rPr>
+        <w:t xml:space="preserve"> (</w:t>
+      </w:r>
+      <w:r>
+        <w:rPr>
+          <w:sz w:val="28"/>
+          <w:szCs w:val="28"/>
+        </w:rPr>
+        <w:t>все</w:t>
+      </w:r>
+      <w:r>
+        <w:rPr>
+          <w:sz w:val="28"/>
+          <w:szCs w:val="28"/>
+        </w:rPr>
+        <w:t xml:space="preserve"> </w:t>
+      </w:r>
+      <w:r>
+        <w:rPr>
+          <w:sz w:val="28"/>
+          <w:szCs w:val="28"/>
+        </w:rPr>
+        <w:t>процессоры</w:t>
+      </w:r>
+      <w:r>
+        <w:rPr>
+          <w:sz w:val="28"/>
+          <w:szCs w:val="28"/>
+        </w:rPr>
+        <w:t xml:space="preserve">), </w:t>
+      </w:r>
+      <w:r>
+        <w:rPr>
+          <w:sz w:val="28"/>
+          <w:szCs w:val="28"/>
+        </w:rPr>
+        <w:t>0(</w:t>
+      </w:r>
+      <w:r>
+        <w:rPr>
+          <w:sz w:val="28"/>
+          <w:szCs w:val="28"/>
+          <w:lang w:val="en-US"/>
+        </w:rPr>
+        <w:t>nice</w:t>
+      </w:r>
+      <w:r>
+        <w:rPr>
+          <w:sz w:val="28"/>
+          <w:szCs w:val="28"/>
+        </w:rPr>
+        <w:t xml:space="preserve"> = 0),</w:t>
+      </w:r>
+      <w:r>
+        <w:rPr>
+          <w:sz w:val="28"/>
+          <w:szCs w:val="28"/>
+        </w:rPr>
+        <w:t xml:space="preserve"> </w:t>
+      </w:r>
+      <w:r>
+        <w:rPr>
+          <w:sz w:val="28"/>
+          <w:szCs w:val="28"/>
+        </w:rPr>
+        <w:t>0</w:t>
+      </w:r>
+      <w:r>
+        <w:rPr>
+          <w:sz w:val="28"/>
+          <w:szCs w:val="28"/>
+        </w:rPr>
+        <w:t>(</w:t>
+      </w:r>
+      <w:r>
+        <w:rPr>
+          <w:sz w:val="28"/>
+          <w:szCs w:val="28"/>
+          <w:lang w:val="en-US"/>
+        </w:rPr>
+        <w:t>nice</w:t>
+      </w:r>
+      <w:r>
+        <w:rPr>
+          <w:sz w:val="28"/>
+          <w:szCs w:val="28"/>
+        </w:rPr>
+        <w:t xml:space="preserve"> = 0)</w:t>
+      </w:r>
+      <w:r>
+        <w:rPr>
+          <w:sz w:val="28"/>
+          <w:szCs w:val="28"/>
+        </w:rPr>
+        <w:t>.</w:t>
+      </w:r>
+    </w:p>
+    <w:p>
+      <w:pPr>
+        <w:spacing w:after="280"/>
+        <w:ind w:firstLine="708"/>
+        <w:jc w:val="both"/>
+        <w:rPr>
+          <w:sz w:val="28"/>
+          <w:szCs w:val="28"/>
+        </w:rPr>
+      </w:pPr>
+      <w:r>
+        <w:rPr>
+          <w:sz w:val="28"/>
+          <w:szCs w:val="28"/>
+        </w:rPr>
+        <w:t xml:space="preserve">Результат выполнения </w:t>
+      </w:r>
+      <w:r>
+        <w:rPr>
+          <w:sz w:val="28"/>
+          <w:szCs w:val="28"/>
+        </w:rPr>
+        <w:t>приложения</w:t>
+      </w:r>
+      <w:r>
+        <w:rPr>
+          <w:sz w:val="28"/>
+          <w:szCs w:val="28"/>
+        </w:rPr>
+        <w:t xml:space="preserve"> </w:t>
+      </w:r>
+      <w:r>
+        <w:rPr>
+          <w:sz w:val="28"/>
+          <w:szCs w:val="28"/>
+          <w:lang w:val="en-US"/>
+        </w:rPr>
+        <w:t>Lab</w:t>
+      </w:r>
+      <w:r>
+        <w:rPr>
+          <w:sz w:val="28"/>
+          <w:szCs w:val="28"/>
+        </w:rPr>
+        <w:t>-05</w:t>
+      </w:r>
+      <w:r>
+        <w:rPr>
+          <w:sz w:val="28"/>
+          <w:szCs w:val="28"/>
+          <w:lang w:val="en-US"/>
+        </w:rPr>
+        <w:t>b</w:t>
+      </w:r>
+      <w:r>
+        <w:rPr>
+          <w:sz w:val="28"/>
+          <w:szCs w:val="28"/>
+        </w:rPr>
+        <w:t xml:space="preserve"> </w:t>
+      </w:r>
+      <w:r>
+        <w:rPr>
+          <w:sz w:val="28"/>
+          <w:szCs w:val="28"/>
+        </w:rPr>
+        <w:t xml:space="preserve">и информация о приоритете процессов представлена на рисунках </w:t>
+      </w:r>
+      <w:r>
+        <w:rPr>
+          <w:sz w:val="28"/>
+          <w:szCs w:val="28"/>
+        </w:rPr>
+        <w:t>2.</w:t>
+      </w:r>
+      <w:r>
+        <w:rPr>
+          <w:sz w:val="28"/>
+          <w:szCs w:val="28"/>
+        </w:rPr>
+        <w:t>3</w:t>
+      </w:r>
+      <w:r>
+        <w:rPr>
+          <w:sz w:val="28"/>
+          <w:szCs w:val="28"/>
+        </w:rPr>
+        <w:t>-2</w:t>
+      </w:r>
+      <w:r>
+        <w:rPr>
+          <w:sz w:val="28"/>
+          <w:szCs w:val="28"/>
+        </w:rPr>
+        <w:t>.6</w:t>
+      </w:r>
     </w:p>
     <w:p>
       <w:pPr>

</xml_diff>